<commit_message>
fix docs + database scheme
</commit_message>
<xml_diff>
--- a/docs/sources/FunctionalRequirements.docx
+++ b/docs/sources/FunctionalRequirements.docx
@@ -14,6 +14,8 @@
           <w:lang w:val="uk-UA"/>
         </w:rPr>
       </w:pPr>
+      <w:bookmarkStart w:id="0" w:name="_GoBack"/>
+      <w:bookmarkEnd w:id="0"/>
       <w:r>
         <w:rPr>
           <w:rFonts w:ascii="Arial" w:hAnsi="Arial" w:cs="Arial"/>
@@ -211,18 +213,18 @@
       <w:tblPr>
         <w:tblStyle w:val="a4"/>
         <w:tblW w:w="0" w:type="auto"/>
-        <w:tblInd w:w="-545" w:type="dxa"/>
+        <w:tblInd w:w="-5" w:type="dxa"/>
         <w:tblLook w:val="04A0" w:firstRow="1" w:lastRow="0" w:firstColumn="1" w:lastColumn="0" w:noHBand="0" w:noVBand="1"/>
       </w:tblPr>
       <w:tblGrid>
-        <w:gridCol w:w="990"/>
-        <w:gridCol w:w="1530"/>
-        <w:gridCol w:w="7370"/>
+        <w:gridCol w:w="517"/>
+        <w:gridCol w:w="1527"/>
+        <w:gridCol w:w="7306"/>
       </w:tblGrid>
       <w:tr>
         <w:tc>
           <w:tcPr>
-            <w:tcW w:w="990" w:type="dxa"/>
+            <w:tcW w:w="450" w:type="dxa"/>
           </w:tcPr>
           <w:p>
             <w:pPr>
@@ -299,7 +301,7 @@
       <w:tr>
         <w:tc>
           <w:tcPr>
-            <w:tcW w:w="990" w:type="dxa"/>
+            <w:tcW w:w="450" w:type="dxa"/>
           </w:tcPr>
           <w:p>
             <w:pPr>
@@ -319,6 +321,15 @@
                 <w:lang w:val="uk-UA"/>
               </w:rPr>
               <w:t>1</w:t>
+            </w:r>
+            <w:r>
+              <w:rPr>
+                <w:rFonts w:ascii="Arial" w:hAnsi="Arial" w:cs="Arial"/>
+                <w:sz w:val="28"/>
+                <w:szCs w:val="28"/>
+                <w:lang w:val="uk-UA"/>
+              </w:rPr>
+              <w:t>.</w:t>
             </w:r>
           </w:p>
         </w:tc>
@@ -387,7 +398,7 @@
       <w:tr>
         <w:tc>
           <w:tcPr>
-            <w:tcW w:w="990" w:type="dxa"/>
+            <w:tcW w:w="450" w:type="dxa"/>
           </w:tcPr>
           <w:p>
             <w:pPr>
@@ -407,6 +418,15 @@
                 <w:lang w:val="uk-UA"/>
               </w:rPr>
               <w:t>2</w:t>
+            </w:r>
+            <w:r>
+              <w:rPr>
+                <w:rFonts w:ascii="Arial" w:hAnsi="Arial" w:cs="Arial"/>
+                <w:sz w:val="28"/>
+                <w:szCs w:val="28"/>
+                <w:lang w:val="uk-UA"/>
+              </w:rPr>
+              <w:t>.</w:t>
             </w:r>
           </w:p>
         </w:tc>
@@ -509,7 +529,7 @@
       <w:tr>
         <w:tc>
           <w:tcPr>
-            <w:tcW w:w="990" w:type="dxa"/>
+            <w:tcW w:w="450" w:type="dxa"/>
           </w:tcPr>
           <w:p>
             <w:pPr>
@@ -529,6 +549,15 @@
                 <w:lang w:val="uk-UA"/>
               </w:rPr>
               <w:t>3</w:t>
+            </w:r>
+            <w:r>
+              <w:rPr>
+                <w:rFonts w:ascii="Arial" w:hAnsi="Arial" w:cs="Arial"/>
+                <w:sz w:val="28"/>
+                <w:szCs w:val="28"/>
+                <w:lang w:val="uk-UA"/>
+              </w:rPr>
+              <w:t>.</w:t>
             </w:r>
           </w:p>
         </w:tc>
@@ -595,7 +624,7 @@
       <w:tr>
         <w:tc>
           <w:tcPr>
-            <w:tcW w:w="990" w:type="dxa"/>
+            <w:tcW w:w="450" w:type="dxa"/>
           </w:tcPr>
           <w:p>
             <w:pPr>
@@ -615,6 +644,15 @@
                 <w:lang w:val="uk-UA"/>
               </w:rPr>
               <w:t>4</w:t>
+            </w:r>
+            <w:r>
+              <w:rPr>
+                <w:rFonts w:ascii="Arial" w:hAnsi="Arial" w:cs="Arial"/>
+                <w:sz w:val="28"/>
+                <w:szCs w:val="28"/>
+                <w:lang w:val="uk-UA"/>
+              </w:rPr>
+              <w:t>.</w:t>
             </w:r>
           </w:p>
         </w:tc>
@@ -693,19 +731,19 @@
       <w:tblPr>
         <w:tblStyle w:val="a4"/>
         <w:tblW w:w="0" w:type="auto"/>
-        <w:tblInd w:w="-545" w:type="dxa"/>
+        <w:tblInd w:w="-5" w:type="dxa"/>
         <w:tblLook w:val="04A0" w:firstRow="1" w:lastRow="0" w:firstColumn="1" w:lastColumn="0" w:noHBand="0" w:noVBand="1"/>
       </w:tblPr>
       <w:tblGrid>
-        <w:gridCol w:w="810"/>
-        <w:gridCol w:w="2250"/>
-        <w:gridCol w:w="1800"/>
-        <w:gridCol w:w="5030"/>
+        <w:gridCol w:w="606"/>
+        <w:gridCol w:w="2179"/>
+        <w:gridCol w:w="1796"/>
+        <w:gridCol w:w="4769"/>
       </w:tblGrid>
       <w:tr>
         <w:tc>
           <w:tcPr>
-            <w:tcW w:w="810" w:type="dxa"/>
+            <w:tcW w:w="270" w:type="dxa"/>
           </w:tcPr>
           <w:p>
             <w:pPr>
@@ -807,7 +845,7 @@
       <w:tr>
         <w:tc>
           <w:tcPr>
-            <w:tcW w:w="810" w:type="dxa"/>
+            <w:tcW w:w="270" w:type="dxa"/>
           </w:tcPr>
           <w:p>
             <w:pPr>
@@ -909,7 +947,7 @@
       <w:tr>
         <w:tc>
           <w:tcPr>
-            <w:tcW w:w="810" w:type="dxa"/>
+            <w:tcW w:w="270" w:type="dxa"/>
           </w:tcPr>
           <w:p>
             <w:pPr>
@@ -1011,7 +1049,7 @@
       <w:tr>
         <w:tc>
           <w:tcPr>
-            <w:tcW w:w="810" w:type="dxa"/>
+            <w:tcW w:w="270" w:type="dxa"/>
           </w:tcPr>
           <w:p>
             <w:pPr>
@@ -1158,7 +1196,7 @@
       <w:tr>
         <w:tc>
           <w:tcPr>
-            <w:tcW w:w="810" w:type="dxa"/>
+            <w:tcW w:w="270" w:type="dxa"/>
           </w:tcPr>
           <w:p>
             <w:pPr>
@@ -1269,7 +1307,7 @@
       <w:tr>
         <w:tc>
           <w:tcPr>
-            <w:tcW w:w="810" w:type="dxa"/>
+            <w:tcW w:w="270" w:type="dxa"/>
           </w:tcPr>
           <w:p>
             <w:pPr>
@@ -1380,7 +1418,7 @@
       <w:tr>
         <w:tc>
           <w:tcPr>
-            <w:tcW w:w="810" w:type="dxa"/>
+            <w:tcW w:w="270" w:type="dxa"/>
           </w:tcPr>
           <w:p>
             <w:pPr>
@@ -1536,7 +1574,7 @@
       <w:tr>
         <w:tc>
           <w:tcPr>
-            <w:tcW w:w="810" w:type="dxa"/>
+            <w:tcW w:w="270" w:type="dxa"/>
           </w:tcPr>
           <w:p>
             <w:pPr>
@@ -1665,7 +1703,7 @@
       <w:tr>
         <w:tc>
           <w:tcPr>
-            <w:tcW w:w="810" w:type="dxa"/>
+            <w:tcW w:w="270" w:type="dxa"/>
           </w:tcPr>
           <w:p>
             <w:pPr>
@@ -1787,7 +1825,7 @@
       <w:tr>
         <w:tc>
           <w:tcPr>
-            <w:tcW w:w="810" w:type="dxa"/>
+            <w:tcW w:w="270" w:type="dxa"/>
           </w:tcPr>
           <w:p>
             <w:pPr>
@@ -1898,7 +1936,7 @@
       <w:tr>
         <w:tc>
           <w:tcPr>
-            <w:tcW w:w="810" w:type="dxa"/>
+            <w:tcW w:w="270" w:type="dxa"/>
           </w:tcPr>
           <w:p>
             <w:pPr>
@@ -2009,7 +2047,7 @@
       <w:tr>
         <w:tc>
           <w:tcPr>
-            <w:tcW w:w="810" w:type="dxa"/>
+            <w:tcW w:w="270" w:type="dxa"/>
           </w:tcPr>
           <w:p>
             <w:pPr>
@@ -2129,7 +2167,7 @@
       <w:tr>
         <w:tc>
           <w:tcPr>
-            <w:tcW w:w="810" w:type="dxa"/>
+            <w:tcW w:w="270" w:type="dxa"/>
           </w:tcPr>
           <w:p>
             <w:pPr>
@@ -2231,7 +2269,7 @@
       <w:tr>
         <w:tc>
           <w:tcPr>
-            <w:tcW w:w="810" w:type="dxa"/>
+            <w:tcW w:w="270" w:type="dxa"/>
           </w:tcPr>
           <w:p>
             <w:pPr>
@@ -2333,7 +2371,7 @@
       <w:tr>
         <w:tc>
           <w:tcPr>
-            <w:tcW w:w="810" w:type="dxa"/>
+            <w:tcW w:w="270" w:type="dxa"/>
           </w:tcPr>
           <w:p>
             <w:pPr>
@@ -2435,25 +2473,26 @@
       <w:tr>
         <w:tc>
           <w:tcPr>
-            <w:tcW w:w="810" w:type="dxa"/>
-          </w:tcPr>
-          <w:p>
-            <w:pPr>
-              <w:jc w:val="both"/>
-              <w:rPr>
-                <w:rFonts w:ascii="Arial" w:hAnsi="Arial" w:cs="Arial"/>
-                <w:sz w:val="28"/>
-                <w:szCs w:val="28"/>
-                <w:lang w:val="uk-UA"/>
-              </w:rPr>
-            </w:pPr>
-            <w:r>
-              <w:rPr>
-                <w:rFonts w:ascii="Arial" w:hAnsi="Arial" w:cs="Arial"/>
-                <w:sz w:val="28"/>
-                <w:szCs w:val="28"/>
-                <w:lang w:val="uk-UA"/>
-              </w:rPr>
+            <w:tcW w:w="270" w:type="dxa"/>
+          </w:tcPr>
+          <w:p>
+            <w:pPr>
+              <w:jc w:val="both"/>
+              <w:rPr>
+                <w:rFonts w:ascii="Arial" w:hAnsi="Arial" w:cs="Arial"/>
+                <w:sz w:val="28"/>
+                <w:szCs w:val="28"/>
+                <w:lang w:val="uk-UA"/>
+              </w:rPr>
+            </w:pPr>
+            <w:r>
+              <w:rPr>
+                <w:rFonts w:ascii="Arial" w:hAnsi="Arial" w:cs="Arial"/>
+                <w:sz w:val="28"/>
+                <w:szCs w:val="28"/>
+                <w:lang w:val="uk-UA"/>
+              </w:rPr>
+              <w:lastRenderedPageBreak/>
               <w:t>15.</w:t>
             </w:r>
           </w:p>
@@ -2537,30 +2576,27 @@
       <w:tr>
         <w:tc>
           <w:tcPr>
-            <w:tcW w:w="810" w:type="dxa"/>
-          </w:tcPr>
-          <w:p>
-            <w:pPr>
-              <w:jc w:val="both"/>
-              <w:rPr>
-                <w:rFonts w:ascii="Arial" w:hAnsi="Arial" w:cs="Arial"/>
-                <w:sz w:val="28"/>
-                <w:szCs w:val="28"/>
-                <w:lang w:val="uk-UA"/>
-              </w:rPr>
-            </w:pPr>
-            <w:r>
-              <w:rPr>
-                <w:rFonts w:ascii="Arial" w:hAnsi="Arial" w:cs="Arial"/>
-                <w:sz w:val="28"/>
-                <w:szCs w:val="28"/>
-                <w:lang w:val="uk-UA"/>
-              </w:rPr>
-              <w:lastRenderedPageBreak/>
+            <w:tcW w:w="270" w:type="dxa"/>
+          </w:tcPr>
+          <w:p>
+            <w:pPr>
+              <w:jc w:val="both"/>
+              <w:rPr>
+                <w:rFonts w:ascii="Arial" w:hAnsi="Arial" w:cs="Arial"/>
+                <w:sz w:val="28"/>
+                <w:szCs w:val="28"/>
+                <w:lang w:val="uk-UA"/>
+              </w:rPr>
+            </w:pPr>
+            <w:r>
+              <w:rPr>
+                <w:rFonts w:ascii="Arial" w:hAnsi="Arial" w:cs="Arial"/>
+                <w:sz w:val="28"/>
+                <w:szCs w:val="28"/>
+                <w:lang w:val="uk-UA"/>
+              </w:rPr>
               <w:t>16.</w:t>
             </w:r>
-            <w:bookmarkStart w:id="0" w:name="_GoBack"/>
-            <w:bookmarkEnd w:id="0"/>
           </w:p>
         </w:tc>
         <w:tc>
@@ -2669,7 +2705,7 @@
       <w:tr>
         <w:tc>
           <w:tcPr>
-            <w:tcW w:w="810" w:type="dxa"/>
+            <w:tcW w:w="270" w:type="dxa"/>
           </w:tcPr>
           <w:p>
             <w:pPr>
@@ -2771,7 +2807,7 @@
       <w:tr>
         <w:tc>
           <w:tcPr>
-            <w:tcW w:w="810" w:type="dxa"/>
+            <w:tcW w:w="270" w:type="dxa"/>
           </w:tcPr>
           <w:p>
             <w:pPr>
@@ -2873,7 +2909,7 @@
       <w:tr>
         <w:tc>
           <w:tcPr>
-            <w:tcW w:w="810" w:type="dxa"/>
+            <w:tcW w:w="270" w:type="dxa"/>
           </w:tcPr>
           <w:p>
             <w:pPr>

</xml_diff>